<commit_message>
Final check To be submitted
</commit_message>
<xml_diff>
--- a/Assignment2 - open.docx
+++ b/Assignment2 - open.docx
@@ -1,6 +1,6 @@
 
 <file path=word/document.xml><?xml version="1.0" encoding="utf-8"?>
-<w:document xmlns:wpc="http://schemas.microsoft.com/office/word/2010/wordprocessingCanvas" xmlns:cx="http://schemas.microsoft.com/office/drawing/2014/chartex" xmlns:cx1="http://schemas.microsoft.com/office/drawing/2015/9/8/chartex" xmlns:cx2="http://schemas.microsoft.com/office/drawing/2015/10/21/chartex" xmlns:cx3="http://schemas.microsoft.com/office/drawing/2016/5/9/chartex" xmlns:cx4="http://schemas.microsoft.com/office/drawing/2016/5/10/chartex" xmlns:cx5="http://schemas.microsoft.com/office/drawing/2016/5/11/chartex" xmlns:cx6="http://schemas.microsoft.com/office/drawing/2016/5/12/chartex" xmlns:cx7="http://schemas.microsoft.com/office/drawing/2016/5/13/chartex" xmlns:cx8="http://schemas.microsoft.com/office/drawing/2016/5/14/chartex" xmlns:mc="http://schemas.openxmlformats.org/markup-compatibility/2006" xmlns:aink="http://schemas.microsoft.com/office/drawing/2016/ink" xmlns:am3d="http://schemas.microsoft.com/office/drawing/2017/model3d" xmlns:o="urn:schemas-microsoft-com:office:office" xmlns:oel="http://schemas.microsoft.com/office/2019/extlst" xmlns:r="http://schemas.openxmlformats.org/officeDocument/2006/relationships" xmlns:m="http://schemas.openxmlformats.org/officeDocument/2006/math" xmlns:v="urn:schemas-microsoft-com:vml" xmlns:wp14="http://schemas.microsoft.com/office/word/2010/wordprocessingDrawing" xmlns:wp="http://schemas.openxmlformats.org/drawingml/2006/wordprocessingDrawing" xmlns:w10="urn:schemas-microsoft-com:office:word" xmlns:w="http://schemas.openxmlformats.org/wordprocessingml/2006/main" xmlns:w14="http://schemas.microsoft.com/office/word/2010/wordml" xmlns:w15="http://schemas.microsoft.com/office/word/2012/wordml" xmlns:w16cex="http://schemas.microsoft.com/office/word/2018/wordml/cex" xmlns:w16cid="http://schemas.microsoft.com/office/word/2016/wordml/cid" xmlns:w16="http://schemas.microsoft.com/office/word/2018/wordml" xmlns:w16du="http://schemas.microsoft.com/office/word/2023/wordml/word16du" xmlns:w16sdtdh="http://schemas.microsoft.com/office/word/2020/wordml/sdtdatahash" xmlns:w16se="http://schemas.microsoft.com/office/word/2015/wordml/symex" xmlns:wpg="http://schemas.microsoft.com/office/word/2010/wordprocessingGroup" xmlns:wpi="http://schemas.microsoft.com/office/word/2010/wordprocessingInk" xmlns:wne="http://schemas.microsoft.com/office/word/2006/wordml" xmlns:wps="http://schemas.microsoft.com/office/word/2010/wordprocessingShape" mc:Ignorable="w14 w15 w16se w16cid w16 w16cex w16sdtdh w16du wp14">
+<w:document xmlns:wpc="http://schemas.microsoft.com/office/word/2010/wordprocessingCanvas" xmlns:cx="http://schemas.microsoft.com/office/drawing/2014/chartex" xmlns:cx1="http://schemas.microsoft.com/office/drawing/2015/9/8/chartex" xmlns:cx2="http://schemas.microsoft.com/office/drawing/2015/10/21/chartex" xmlns:cx3="http://schemas.microsoft.com/office/drawing/2016/5/9/chartex" xmlns:cx4="http://schemas.microsoft.com/office/drawing/2016/5/10/chartex" xmlns:cx5="http://schemas.microsoft.com/office/drawing/2016/5/11/chartex" xmlns:cx6="http://schemas.microsoft.com/office/drawing/2016/5/12/chartex" xmlns:cx7="http://schemas.microsoft.com/office/drawing/2016/5/13/chartex" xmlns:cx8="http://schemas.microsoft.com/office/drawing/2016/5/14/chartex" xmlns:mc="http://schemas.openxmlformats.org/markup-compatibility/2006" xmlns:aink="http://schemas.microsoft.com/office/drawing/2016/ink" xmlns:am3d="http://schemas.microsoft.com/office/drawing/2017/model3d" xmlns:o="urn:schemas-microsoft-com:office:office" xmlns:oel="http://schemas.microsoft.com/office/2019/extlst" xmlns:r="http://schemas.openxmlformats.org/officeDocument/2006/relationships" xmlns:m="http://schemas.openxmlformats.org/officeDocument/2006/math" xmlns:v="urn:schemas-microsoft-com:vml" xmlns:wp14="http://schemas.microsoft.com/office/word/2010/wordprocessingDrawing" xmlns:wp="http://schemas.openxmlformats.org/drawingml/2006/wordprocessingDrawing" xmlns:w10="urn:schemas-microsoft-com:office:word" xmlns:w="http://schemas.openxmlformats.org/wordprocessingml/2006/main" xmlns:w14="http://schemas.microsoft.com/office/word/2010/wordml" xmlns:w15="http://schemas.microsoft.com/office/word/2012/wordml" xmlns:w16cex="http://schemas.microsoft.com/office/word/2018/wordml/cex" xmlns:w16cid="http://schemas.microsoft.com/office/word/2016/wordml/cid" xmlns:w16="http://schemas.microsoft.com/office/word/2018/wordml" xmlns:w16du="http://schemas.microsoft.com/office/word/2023/wordml/word16du" xmlns:w16sdtdh="http://schemas.microsoft.com/office/word/2020/wordml/sdtdatahash" xmlns:w16sdtfl="http://schemas.microsoft.com/office/word/2024/wordml/sdtformatlock" xmlns:w16se="http://schemas.microsoft.com/office/word/2015/wordml/symex" xmlns:wpg="http://schemas.microsoft.com/office/word/2010/wordprocessingGroup" xmlns:wpi="http://schemas.microsoft.com/office/word/2010/wordprocessingInk" xmlns:wne="http://schemas.microsoft.com/office/word/2006/wordml" xmlns:wps="http://schemas.microsoft.com/office/word/2010/wordprocessingShape" mc:Ignorable="w14 w15 w16se w16cid w16 w16cex w16sdtdh w16sdtfl w16du wp14">
   <w:body>
     <w:p>
       <w:pPr>
@@ -15,6 +15,15 @@
           <w:szCs w:val="36"/>
         </w:rPr>
       </w:pPr>
+      <w:r>
+        <w:rPr>
+          <w:b/>
+          <w:bCs/>
+          <w:sz w:val="36"/>
+          <w:szCs w:val="36"/>
+        </w:rPr>
+        <w:t xml:space="preserve"> </w:t>
+      </w:r>
       <w:r>
         <w:rPr>
           <w:b/>
@@ -615,13 +624,27 @@
         <w:rPr>
           <w:lang w:val="en-US"/>
         </w:rPr>
-        <w:t xml:space="preserve">The solution is correct when the </w:t>
-      </w:r>
-      <w:r>
-        <w:rPr>
-          <w:lang w:val="en-US"/>
-        </w:rPr>
-        <w:t xml:space="preserve">provided expected data results </w:t>
+        <w:t xml:space="preserve">The solution is correct when </w:t>
+      </w:r>
+      <w:proofErr w:type="gramStart"/>
+      <w:r>
+        <w:rPr>
+          <w:lang w:val="en-US"/>
+        </w:rPr>
+        <w:t xml:space="preserve">the </w:t>
+      </w:r>
+      <w:r>
+        <w:rPr>
+          <w:lang w:val="en-US"/>
+        </w:rPr>
+        <w:t>provided</w:t>
+      </w:r>
+      <w:proofErr w:type="gramEnd"/>
+      <w:r>
+        <w:rPr>
+          <w:lang w:val="en-US"/>
+        </w:rPr>
+        <w:t xml:space="preserve"> expected data results </w:t>
       </w:r>
       <w:r>
         <w:rPr>
@@ -857,7 +880,21 @@
         <w:rPr>
           <w:lang w:val="en-US"/>
         </w:rPr>
-        <w:t xml:space="preserve">section that contains the syntax </w:t>
+        <w:t xml:space="preserve">section that contains </w:t>
+      </w:r>
+      <w:proofErr w:type="gramStart"/>
+      <w:r>
+        <w:rPr>
+          <w:lang w:val="en-US"/>
+        </w:rPr>
+        <w:t>the syntax</w:t>
+      </w:r>
+      <w:proofErr w:type="gramEnd"/>
+      <w:r>
+        <w:rPr>
+          <w:lang w:val="en-US"/>
+        </w:rPr>
+        <w:t xml:space="preserve"> </w:t>
       </w:r>
       <w:r>
         <w:rPr>
@@ -1150,7 +1187,14 @@
         <w:rPr>
           <w:lang w:val="en-US"/>
         </w:rPr>
-        <w:t xml:space="preserve">A screenshot of the code section that contains the </w:t>
+        <w:t xml:space="preserve">A screenshot of the code section that contains </w:t>
+      </w:r>
+      <w:proofErr w:type="gramStart"/>
+      <w:r>
+        <w:rPr>
+          <w:lang w:val="en-US"/>
+        </w:rPr>
+        <w:t xml:space="preserve">the </w:t>
       </w:r>
       <w:r>
         <w:rPr>
@@ -1162,7 +1206,14 @@
         <w:rPr>
           <w:lang w:val="en-US"/>
         </w:rPr>
-        <w:t xml:space="preserve"> error.</w:t>
+        <w:t xml:space="preserve"> error</w:t>
+      </w:r>
+      <w:proofErr w:type="gramEnd"/>
+      <w:r>
+        <w:rPr>
+          <w:lang w:val="en-US"/>
+        </w:rPr>
+        <w:t>.</w:t>
       </w:r>
     </w:p>
     <w:p>
@@ -1411,11 +1462,19 @@
           <w:lang w:val="en-US"/>
         </w:rPr>
       </w:pPr>
-      <w:r>
-        <w:rPr>
-          <w:lang w:val="en-US"/>
-        </w:rPr>
-        <w:t>Should be</w:t>
+      <w:proofErr w:type="gramStart"/>
+      <w:r>
+        <w:rPr>
+          <w:lang w:val="en-US"/>
+        </w:rPr>
+        <w:t>Should</w:t>
+      </w:r>
+      <w:proofErr w:type="gramEnd"/>
+      <w:r>
+        <w:rPr>
+          <w:lang w:val="en-US"/>
+        </w:rPr>
+        <w:t xml:space="preserve"> be</w:t>
       </w:r>
       <w:r>
         <w:rPr>
@@ -1574,11 +1633,19 @@
         </w:rPr>
         <w:t xml:space="preserve">A report </w:t>
       </w:r>
-      <w:r>
-        <w:rPr>
-          <w:lang w:val="en-US"/>
-        </w:rPr>
-        <w:t xml:space="preserve">in PDF format </w:t>
+      <w:proofErr w:type="gramStart"/>
+      <w:r>
+        <w:rPr>
+          <w:lang w:val="en-US"/>
+        </w:rPr>
+        <w:t>in</w:t>
+      </w:r>
+      <w:proofErr w:type="gramEnd"/>
+      <w:r>
+        <w:rPr>
+          <w:lang w:val="en-US"/>
+        </w:rPr>
+        <w:t xml:space="preserve"> PDF format </w:t>
       </w:r>
       <w:r>
         <w:rPr>
@@ -2278,11 +2345,19 @@
                 <w:lang w:val="en-US"/>
               </w:rPr>
             </w:pPr>
+            <w:proofErr w:type="gramStart"/>
             <w:r>
               <w:rPr>
                 <w:lang w:val="en-US"/>
               </w:rPr>
-              <w:t>Requested documentation is incomplete</w:t>
+              <w:t>Requested</w:t>
+            </w:r>
+            <w:proofErr w:type="gramEnd"/>
+            <w:r>
+              <w:rPr>
+                <w:lang w:val="en-US"/>
+              </w:rPr>
+              <w:t xml:space="preserve"> documentation is incomplete</w:t>
             </w:r>
             <w:r>
               <w:rPr>
@@ -2393,11 +2468,19 @@
                 <w:lang w:val="en-US"/>
               </w:rPr>
             </w:pPr>
+            <w:proofErr w:type="gramStart"/>
             <w:r>
               <w:rPr>
                 <w:lang w:val="en-US"/>
               </w:rPr>
-              <w:t>Requested documentation is incomplete as not all requested information is provided.</w:t>
+              <w:t>Requested</w:t>
+            </w:r>
+            <w:proofErr w:type="gramEnd"/>
+            <w:r>
+              <w:rPr>
+                <w:lang w:val="en-US"/>
+              </w:rPr>
+              <w:t xml:space="preserve"> documentation is incomplete as not all requested information is provided.</w:t>
             </w:r>
           </w:p>
         </w:tc>
@@ -2861,13 +2944,29 @@
           <w:bCs/>
           <w:lang w:val="en-US"/>
         </w:rPr>
-        <w:t>Additional Recommendations</w:t>
-      </w:r>
-      <w:r>
-        <w:rPr>
-          <w:lang w:val="en-US"/>
-        </w:rPr>
-        <w:t xml:space="preserve">: ____ / </w:t>
+        <w:t xml:space="preserve">Additional </w:t>
+      </w:r>
+      <w:proofErr w:type="gramStart"/>
+      <w:r>
+        <w:rPr>
+          <w:b/>
+          <w:bCs/>
+          <w:lang w:val="en-US"/>
+        </w:rPr>
+        <w:t>Recommendations</w:t>
+      </w:r>
+      <w:r>
+        <w:rPr>
+          <w:lang w:val="en-US"/>
+        </w:rPr>
+        <w:t>: _</w:t>
+      </w:r>
+      <w:proofErr w:type="gramEnd"/>
+      <w:r>
+        <w:rPr>
+          <w:lang w:val="en-US"/>
+        </w:rPr>
+        <w:t xml:space="preserve">___ / </w:t>
       </w:r>
       <w:r>
         <w:rPr>
@@ -2975,20 +3074,48 @@
         <w:rPr>
           <w:lang w:val="en-US"/>
         </w:rPr>
-        <w:t>Note:  If a section is missing, this section will receive a zero (0) mark.</w:t>
-      </w:r>
-    </w:p>
-    <w:p>
-      <w:pPr>
-        <w:rPr>
-          <w:lang w:val="en-US"/>
-        </w:rPr>
-      </w:pPr>
-      <w:r>
-        <w:rPr>
-          <w:lang w:val="en-US"/>
-        </w:rPr>
-        <w:t xml:space="preserve">Note:  If </w:t>
+        <w:t>Note</w:t>
+      </w:r>
+      <w:proofErr w:type="gramStart"/>
+      <w:r>
+        <w:rPr>
+          <w:lang w:val="en-US"/>
+        </w:rPr>
+        <w:t>:  If</w:t>
+      </w:r>
+      <w:proofErr w:type="gramEnd"/>
+      <w:r>
+        <w:rPr>
+          <w:lang w:val="en-US"/>
+        </w:rPr>
+        <w:t xml:space="preserve"> a section is missing, this section will receive a zero (0) mark.</w:t>
+      </w:r>
+    </w:p>
+    <w:p>
+      <w:pPr>
+        <w:rPr>
+          <w:lang w:val="en-US"/>
+        </w:rPr>
+      </w:pPr>
+      <w:r>
+        <w:rPr>
+          <w:lang w:val="en-US"/>
+        </w:rPr>
+        <w:t>Note</w:t>
+      </w:r>
+      <w:proofErr w:type="gramStart"/>
+      <w:r>
+        <w:rPr>
+          <w:lang w:val="en-US"/>
+        </w:rPr>
+        <w:t>:  If</w:t>
+      </w:r>
+      <w:proofErr w:type="gramEnd"/>
+      <w:r>
+        <w:rPr>
+          <w:lang w:val="en-US"/>
+        </w:rPr>
+        <w:t xml:space="preserve"> </w:t>
       </w:r>
       <w:r>
         <w:rPr>
@@ -3652,7 +3779,14 @@
         <w:rPr>
           <w:lang w:val="en-US"/>
         </w:rPr>
-        <w:t xml:space="preserve"> to the screen: </w:t>
+        <w:t xml:space="preserve"> to the screen</w:t>
+      </w:r>
+      <w:proofErr w:type="gramStart"/>
+      <w:r>
+        <w:rPr>
+          <w:lang w:val="en-US"/>
+        </w:rPr>
+        <w:t xml:space="preserve">: </w:t>
       </w:r>
       <w:r>
         <w:rPr>
@@ -3666,6 +3800,7 @@
         </w:rPr>
         <w:t>1925.6</w:t>
       </w:r>
+      <w:proofErr w:type="gramEnd"/>
     </w:p>
     <w:p>
       <w:pPr>
@@ -3909,7 +4044,7 @@
 </file>
 
 <file path=word/endnotes.xml><?xml version="1.0" encoding="utf-8"?>
-<w:endnotes xmlns:wpc="http://schemas.microsoft.com/office/word/2010/wordprocessingCanvas" xmlns:cx="http://schemas.microsoft.com/office/drawing/2014/chartex" xmlns:cx1="http://schemas.microsoft.com/office/drawing/2015/9/8/chartex" xmlns:cx2="http://schemas.microsoft.com/office/drawing/2015/10/21/chartex" xmlns:cx3="http://schemas.microsoft.com/office/drawing/2016/5/9/chartex" xmlns:cx4="http://schemas.microsoft.com/office/drawing/2016/5/10/chartex" xmlns:cx5="http://schemas.microsoft.com/office/drawing/2016/5/11/chartex" xmlns:cx6="http://schemas.microsoft.com/office/drawing/2016/5/12/chartex" xmlns:cx7="http://schemas.microsoft.com/office/drawing/2016/5/13/chartex" xmlns:cx8="http://schemas.microsoft.com/office/drawing/2016/5/14/chartex" xmlns:mc="http://schemas.openxmlformats.org/markup-compatibility/2006" xmlns:aink="http://schemas.microsoft.com/office/drawing/2016/ink" xmlns:am3d="http://schemas.microsoft.com/office/drawing/2017/model3d" xmlns:o="urn:schemas-microsoft-com:office:office" xmlns:oel="http://schemas.microsoft.com/office/2019/extlst" xmlns:r="http://schemas.openxmlformats.org/officeDocument/2006/relationships" xmlns:m="http://schemas.openxmlformats.org/officeDocument/2006/math" xmlns:v="urn:schemas-microsoft-com:vml" xmlns:wp14="http://schemas.microsoft.com/office/word/2010/wordprocessingDrawing" xmlns:wp="http://schemas.openxmlformats.org/drawingml/2006/wordprocessingDrawing" xmlns:w10="urn:schemas-microsoft-com:office:word" xmlns:w="http://schemas.openxmlformats.org/wordprocessingml/2006/main" xmlns:w14="http://schemas.microsoft.com/office/word/2010/wordml" xmlns:w15="http://schemas.microsoft.com/office/word/2012/wordml" xmlns:w16cex="http://schemas.microsoft.com/office/word/2018/wordml/cex" xmlns:w16cid="http://schemas.microsoft.com/office/word/2016/wordml/cid" xmlns:w16="http://schemas.microsoft.com/office/word/2018/wordml" xmlns:w16du="http://schemas.microsoft.com/office/word/2023/wordml/word16du" xmlns:w16sdtdh="http://schemas.microsoft.com/office/word/2020/wordml/sdtdatahash" xmlns:w16se="http://schemas.microsoft.com/office/word/2015/wordml/symex" xmlns:wpg="http://schemas.microsoft.com/office/word/2010/wordprocessingGroup" xmlns:wpi="http://schemas.microsoft.com/office/word/2010/wordprocessingInk" xmlns:wne="http://schemas.microsoft.com/office/word/2006/wordml" xmlns:wps="http://schemas.microsoft.com/office/word/2010/wordprocessingShape" mc:Ignorable="w14 w15 w16se w16cid w16 w16cex w16sdtdh w16du wp14">
+<w:endnotes xmlns:wpc="http://schemas.microsoft.com/office/word/2010/wordprocessingCanvas" xmlns:cx="http://schemas.microsoft.com/office/drawing/2014/chartex" xmlns:cx1="http://schemas.microsoft.com/office/drawing/2015/9/8/chartex" xmlns:cx2="http://schemas.microsoft.com/office/drawing/2015/10/21/chartex" xmlns:cx3="http://schemas.microsoft.com/office/drawing/2016/5/9/chartex" xmlns:cx4="http://schemas.microsoft.com/office/drawing/2016/5/10/chartex" xmlns:cx5="http://schemas.microsoft.com/office/drawing/2016/5/11/chartex" xmlns:cx6="http://schemas.microsoft.com/office/drawing/2016/5/12/chartex" xmlns:cx7="http://schemas.microsoft.com/office/drawing/2016/5/13/chartex" xmlns:cx8="http://schemas.microsoft.com/office/drawing/2016/5/14/chartex" xmlns:mc="http://schemas.openxmlformats.org/markup-compatibility/2006" xmlns:aink="http://schemas.microsoft.com/office/drawing/2016/ink" xmlns:am3d="http://schemas.microsoft.com/office/drawing/2017/model3d" xmlns:o="urn:schemas-microsoft-com:office:office" xmlns:oel="http://schemas.microsoft.com/office/2019/extlst" xmlns:r="http://schemas.openxmlformats.org/officeDocument/2006/relationships" xmlns:m="http://schemas.openxmlformats.org/officeDocument/2006/math" xmlns:v="urn:schemas-microsoft-com:vml" xmlns:wp14="http://schemas.microsoft.com/office/word/2010/wordprocessingDrawing" xmlns:wp="http://schemas.openxmlformats.org/drawingml/2006/wordprocessingDrawing" xmlns:w10="urn:schemas-microsoft-com:office:word" xmlns:w="http://schemas.openxmlformats.org/wordprocessingml/2006/main" xmlns:w14="http://schemas.microsoft.com/office/word/2010/wordml" xmlns:w15="http://schemas.microsoft.com/office/word/2012/wordml" xmlns:w16cex="http://schemas.microsoft.com/office/word/2018/wordml/cex" xmlns:w16cid="http://schemas.microsoft.com/office/word/2016/wordml/cid" xmlns:w16="http://schemas.microsoft.com/office/word/2018/wordml" xmlns:w16du="http://schemas.microsoft.com/office/word/2023/wordml/word16du" xmlns:w16sdtdh="http://schemas.microsoft.com/office/word/2020/wordml/sdtdatahash" xmlns:w16sdtfl="http://schemas.microsoft.com/office/word/2024/wordml/sdtformatlock" xmlns:w16se="http://schemas.microsoft.com/office/word/2015/wordml/symex" xmlns:wpg="http://schemas.microsoft.com/office/word/2010/wordprocessingGroup" xmlns:wpi="http://schemas.microsoft.com/office/word/2010/wordprocessingInk" xmlns:wne="http://schemas.microsoft.com/office/word/2006/wordml" xmlns:wps="http://schemas.microsoft.com/office/word/2010/wordprocessingShape" mc:Ignorable="w14 w15 w16se w16cid w16 w16cex w16sdtdh w16sdtfl w16du wp14">
   <w:endnote w:type="separator" w:id="-1">
     <w:p>
       <w:r>
@@ -3928,7 +4063,7 @@
 </file>
 
 <file path=word/footer1.xml><?xml version="1.0" encoding="utf-8"?>
-<w:ftr xmlns:wpc="http://schemas.microsoft.com/office/word/2010/wordprocessingCanvas" xmlns:cx="http://schemas.microsoft.com/office/drawing/2014/chartex" xmlns:cx1="http://schemas.microsoft.com/office/drawing/2015/9/8/chartex" xmlns:cx2="http://schemas.microsoft.com/office/drawing/2015/10/21/chartex" xmlns:cx3="http://schemas.microsoft.com/office/drawing/2016/5/9/chartex" xmlns:cx4="http://schemas.microsoft.com/office/drawing/2016/5/10/chartex" xmlns:cx5="http://schemas.microsoft.com/office/drawing/2016/5/11/chartex" xmlns:cx6="http://schemas.microsoft.com/office/drawing/2016/5/12/chartex" xmlns:cx7="http://schemas.microsoft.com/office/drawing/2016/5/13/chartex" xmlns:cx8="http://schemas.microsoft.com/office/drawing/2016/5/14/chartex" xmlns:mc="http://schemas.openxmlformats.org/markup-compatibility/2006" xmlns:aink="http://schemas.microsoft.com/office/drawing/2016/ink" xmlns:am3d="http://schemas.microsoft.com/office/drawing/2017/model3d" xmlns:o="urn:schemas-microsoft-com:office:office" xmlns:oel="http://schemas.microsoft.com/office/2019/extlst" xmlns:r="http://schemas.openxmlformats.org/officeDocument/2006/relationships" xmlns:m="http://schemas.openxmlformats.org/officeDocument/2006/math" xmlns:v="urn:schemas-microsoft-com:vml" xmlns:wp14="http://schemas.microsoft.com/office/word/2010/wordprocessingDrawing" xmlns:wp="http://schemas.openxmlformats.org/drawingml/2006/wordprocessingDrawing" xmlns:w10="urn:schemas-microsoft-com:office:word" xmlns:w="http://schemas.openxmlformats.org/wordprocessingml/2006/main" xmlns:w14="http://schemas.microsoft.com/office/word/2010/wordml" xmlns:w15="http://schemas.microsoft.com/office/word/2012/wordml" xmlns:w16cex="http://schemas.microsoft.com/office/word/2018/wordml/cex" xmlns:w16cid="http://schemas.microsoft.com/office/word/2016/wordml/cid" xmlns:w16="http://schemas.microsoft.com/office/word/2018/wordml" xmlns:w16du="http://schemas.microsoft.com/office/word/2023/wordml/word16du" xmlns:w16sdtdh="http://schemas.microsoft.com/office/word/2020/wordml/sdtdatahash" xmlns:w16se="http://schemas.microsoft.com/office/word/2015/wordml/symex" xmlns:wpg="http://schemas.microsoft.com/office/word/2010/wordprocessingGroup" xmlns:wpi="http://schemas.microsoft.com/office/word/2010/wordprocessingInk" xmlns:wne="http://schemas.microsoft.com/office/word/2006/wordml" xmlns:wps="http://schemas.microsoft.com/office/word/2010/wordprocessingShape" mc:Ignorable="w14 w15 w16se w16cid w16 w16cex w16sdtdh w16du wp14">
+<w:ftr xmlns:wpc="http://schemas.microsoft.com/office/word/2010/wordprocessingCanvas" xmlns:cx="http://schemas.microsoft.com/office/drawing/2014/chartex" xmlns:cx1="http://schemas.microsoft.com/office/drawing/2015/9/8/chartex" xmlns:cx2="http://schemas.microsoft.com/office/drawing/2015/10/21/chartex" xmlns:cx3="http://schemas.microsoft.com/office/drawing/2016/5/9/chartex" xmlns:cx4="http://schemas.microsoft.com/office/drawing/2016/5/10/chartex" xmlns:cx5="http://schemas.microsoft.com/office/drawing/2016/5/11/chartex" xmlns:cx6="http://schemas.microsoft.com/office/drawing/2016/5/12/chartex" xmlns:cx7="http://schemas.microsoft.com/office/drawing/2016/5/13/chartex" xmlns:cx8="http://schemas.microsoft.com/office/drawing/2016/5/14/chartex" xmlns:mc="http://schemas.openxmlformats.org/markup-compatibility/2006" xmlns:aink="http://schemas.microsoft.com/office/drawing/2016/ink" xmlns:am3d="http://schemas.microsoft.com/office/drawing/2017/model3d" xmlns:o="urn:schemas-microsoft-com:office:office" xmlns:oel="http://schemas.microsoft.com/office/2019/extlst" xmlns:r="http://schemas.openxmlformats.org/officeDocument/2006/relationships" xmlns:m="http://schemas.openxmlformats.org/officeDocument/2006/math" xmlns:v="urn:schemas-microsoft-com:vml" xmlns:wp14="http://schemas.microsoft.com/office/word/2010/wordprocessingDrawing" xmlns:wp="http://schemas.openxmlformats.org/drawingml/2006/wordprocessingDrawing" xmlns:w10="urn:schemas-microsoft-com:office:word" xmlns:w="http://schemas.openxmlformats.org/wordprocessingml/2006/main" xmlns:w14="http://schemas.microsoft.com/office/word/2010/wordml" xmlns:w15="http://schemas.microsoft.com/office/word/2012/wordml" xmlns:w16cex="http://schemas.microsoft.com/office/word/2018/wordml/cex" xmlns:w16cid="http://schemas.microsoft.com/office/word/2016/wordml/cid" xmlns:w16="http://schemas.microsoft.com/office/word/2018/wordml" xmlns:w16du="http://schemas.microsoft.com/office/word/2023/wordml/word16du" xmlns:w16sdtdh="http://schemas.microsoft.com/office/word/2020/wordml/sdtdatahash" xmlns:w16sdtfl="http://schemas.microsoft.com/office/word/2024/wordml/sdtformatlock" xmlns:w16se="http://schemas.microsoft.com/office/word/2015/wordml/symex" xmlns:wpg="http://schemas.microsoft.com/office/word/2010/wordprocessingGroup" xmlns:wpi="http://schemas.microsoft.com/office/word/2010/wordprocessingInk" xmlns:wne="http://schemas.microsoft.com/office/word/2006/wordml" xmlns:wps="http://schemas.microsoft.com/office/word/2010/wordprocessingShape" mc:Ignorable="w14 w15 w16se w16cid w16 w16cex w16sdtdh w16sdtfl w16du wp14">
   <w:p>
     <w:pPr>
       <w:pStyle w:val="Footer"/>
@@ -3987,7 +4122,7 @@
 </file>
 
 <file path=word/footnotes.xml><?xml version="1.0" encoding="utf-8"?>
-<w:footnotes xmlns:wpc="http://schemas.microsoft.com/office/word/2010/wordprocessingCanvas" xmlns:cx="http://schemas.microsoft.com/office/drawing/2014/chartex" xmlns:cx1="http://schemas.microsoft.com/office/drawing/2015/9/8/chartex" xmlns:cx2="http://schemas.microsoft.com/office/drawing/2015/10/21/chartex" xmlns:cx3="http://schemas.microsoft.com/office/drawing/2016/5/9/chartex" xmlns:cx4="http://schemas.microsoft.com/office/drawing/2016/5/10/chartex" xmlns:cx5="http://schemas.microsoft.com/office/drawing/2016/5/11/chartex" xmlns:cx6="http://schemas.microsoft.com/office/drawing/2016/5/12/chartex" xmlns:cx7="http://schemas.microsoft.com/office/drawing/2016/5/13/chartex" xmlns:cx8="http://schemas.microsoft.com/office/drawing/2016/5/14/chartex" xmlns:mc="http://schemas.openxmlformats.org/markup-compatibility/2006" xmlns:aink="http://schemas.microsoft.com/office/drawing/2016/ink" xmlns:am3d="http://schemas.microsoft.com/office/drawing/2017/model3d" xmlns:o="urn:schemas-microsoft-com:office:office" xmlns:oel="http://schemas.microsoft.com/office/2019/extlst" xmlns:r="http://schemas.openxmlformats.org/officeDocument/2006/relationships" xmlns:m="http://schemas.openxmlformats.org/officeDocument/2006/math" xmlns:v="urn:schemas-microsoft-com:vml" xmlns:wp14="http://schemas.microsoft.com/office/word/2010/wordprocessingDrawing" xmlns:wp="http://schemas.openxmlformats.org/drawingml/2006/wordprocessingDrawing" xmlns:w10="urn:schemas-microsoft-com:office:word" xmlns:w="http://schemas.openxmlformats.org/wordprocessingml/2006/main" xmlns:w14="http://schemas.microsoft.com/office/word/2010/wordml" xmlns:w15="http://schemas.microsoft.com/office/word/2012/wordml" xmlns:w16cex="http://schemas.microsoft.com/office/word/2018/wordml/cex" xmlns:w16cid="http://schemas.microsoft.com/office/word/2016/wordml/cid" xmlns:w16="http://schemas.microsoft.com/office/word/2018/wordml" xmlns:w16du="http://schemas.microsoft.com/office/word/2023/wordml/word16du" xmlns:w16sdtdh="http://schemas.microsoft.com/office/word/2020/wordml/sdtdatahash" xmlns:w16se="http://schemas.microsoft.com/office/word/2015/wordml/symex" xmlns:wpg="http://schemas.microsoft.com/office/word/2010/wordprocessingGroup" xmlns:wpi="http://schemas.microsoft.com/office/word/2010/wordprocessingInk" xmlns:wne="http://schemas.microsoft.com/office/word/2006/wordml" xmlns:wps="http://schemas.microsoft.com/office/word/2010/wordprocessingShape" mc:Ignorable="w14 w15 w16se w16cid w16 w16cex w16sdtdh w16du wp14">
+<w:footnotes xmlns:wpc="http://schemas.microsoft.com/office/word/2010/wordprocessingCanvas" xmlns:cx="http://schemas.microsoft.com/office/drawing/2014/chartex" xmlns:cx1="http://schemas.microsoft.com/office/drawing/2015/9/8/chartex" xmlns:cx2="http://schemas.microsoft.com/office/drawing/2015/10/21/chartex" xmlns:cx3="http://schemas.microsoft.com/office/drawing/2016/5/9/chartex" xmlns:cx4="http://schemas.microsoft.com/office/drawing/2016/5/10/chartex" xmlns:cx5="http://schemas.microsoft.com/office/drawing/2016/5/11/chartex" xmlns:cx6="http://schemas.microsoft.com/office/drawing/2016/5/12/chartex" xmlns:cx7="http://schemas.microsoft.com/office/drawing/2016/5/13/chartex" xmlns:cx8="http://schemas.microsoft.com/office/drawing/2016/5/14/chartex" xmlns:mc="http://schemas.openxmlformats.org/markup-compatibility/2006" xmlns:aink="http://schemas.microsoft.com/office/drawing/2016/ink" xmlns:am3d="http://schemas.microsoft.com/office/drawing/2017/model3d" xmlns:o="urn:schemas-microsoft-com:office:office" xmlns:oel="http://schemas.microsoft.com/office/2019/extlst" xmlns:r="http://schemas.openxmlformats.org/officeDocument/2006/relationships" xmlns:m="http://schemas.openxmlformats.org/officeDocument/2006/math" xmlns:v="urn:schemas-microsoft-com:vml" xmlns:wp14="http://schemas.microsoft.com/office/word/2010/wordprocessingDrawing" xmlns:wp="http://schemas.openxmlformats.org/drawingml/2006/wordprocessingDrawing" xmlns:w10="urn:schemas-microsoft-com:office:word" xmlns:w="http://schemas.openxmlformats.org/wordprocessingml/2006/main" xmlns:w14="http://schemas.microsoft.com/office/word/2010/wordml" xmlns:w15="http://schemas.microsoft.com/office/word/2012/wordml" xmlns:w16cex="http://schemas.microsoft.com/office/word/2018/wordml/cex" xmlns:w16cid="http://schemas.microsoft.com/office/word/2016/wordml/cid" xmlns:w16="http://schemas.microsoft.com/office/word/2018/wordml" xmlns:w16du="http://schemas.microsoft.com/office/word/2023/wordml/word16du" xmlns:w16sdtdh="http://schemas.microsoft.com/office/word/2020/wordml/sdtdatahash" xmlns:w16sdtfl="http://schemas.microsoft.com/office/word/2024/wordml/sdtformatlock" xmlns:w16se="http://schemas.microsoft.com/office/word/2015/wordml/symex" xmlns:wpg="http://schemas.microsoft.com/office/word/2010/wordprocessingGroup" xmlns:wpi="http://schemas.microsoft.com/office/word/2010/wordprocessingInk" xmlns:wne="http://schemas.microsoft.com/office/word/2006/wordml" xmlns:wps="http://schemas.microsoft.com/office/word/2010/wordprocessingShape" mc:Ignorable="w14 w15 w16se w16cid w16 w16cex w16sdtdh w16sdtfl w16du wp14">
   <w:footnote w:type="separator" w:id="-1">
     <w:p>
       <w:r>
@@ -4006,7 +4141,7 @@
 </file>
 
 <file path=word/header1.xml><?xml version="1.0" encoding="utf-8"?>
-<w:hdr xmlns:wpc="http://schemas.microsoft.com/office/word/2010/wordprocessingCanvas" xmlns:cx="http://schemas.microsoft.com/office/drawing/2014/chartex" xmlns:cx1="http://schemas.microsoft.com/office/drawing/2015/9/8/chartex" xmlns:cx2="http://schemas.microsoft.com/office/drawing/2015/10/21/chartex" xmlns:cx3="http://schemas.microsoft.com/office/drawing/2016/5/9/chartex" xmlns:cx4="http://schemas.microsoft.com/office/drawing/2016/5/10/chartex" xmlns:cx5="http://schemas.microsoft.com/office/drawing/2016/5/11/chartex" xmlns:cx6="http://schemas.microsoft.com/office/drawing/2016/5/12/chartex" xmlns:cx7="http://schemas.microsoft.com/office/drawing/2016/5/13/chartex" xmlns:cx8="http://schemas.microsoft.com/office/drawing/2016/5/14/chartex" xmlns:mc="http://schemas.openxmlformats.org/markup-compatibility/2006" xmlns:aink="http://schemas.microsoft.com/office/drawing/2016/ink" xmlns:am3d="http://schemas.microsoft.com/office/drawing/2017/model3d" xmlns:o="urn:schemas-microsoft-com:office:office" xmlns:oel="http://schemas.microsoft.com/office/2019/extlst" xmlns:r="http://schemas.openxmlformats.org/officeDocument/2006/relationships" xmlns:m="http://schemas.openxmlformats.org/officeDocument/2006/math" xmlns:v="urn:schemas-microsoft-com:vml" xmlns:wp14="http://schemas.microsoft.com/office/word/2010/wordprocessingDrawing" xmlns:wp="http://schemas.openxmlformats.org/drawingml/2006/wordprocessingDrawing" xmlns:w10="urn:schemas-microsoft-com:office:word" xmlns:w="http://schemas.openxmlformats.org/wordprocessingml/2006/main" xmlns:w14="http://schemas.microsoft.com/office/word/2010/wordml" xmlns:w15="http://schemas.microsoft.com/office/word/2012/wordml" xmlns:w16cex="http://schemas.microsoft.com/office/word/2018/wordml/cex" xmlns:w16cid="http://schemas.microsoft.com/office/word/2016/wordml/cid" xmlns:w16="http://schemas.microsoft.com/office/word/2018/wordml" xmlns:w16du="http://schemas.microsoft.com/office/word/2023/wordml/word16du" xmlns:w16sdtdh="http://schemas.microsoft.com/office/word/2020/wordml/sdtdatahash" xmlns:w16se="http://schemas.microsoft.com/office/word/2015/wordml/symex" xmlns:wpg="http://schemas.microsoft.com/office/word/2010/wordprocessingGroup" xmlns:wpi="http://schemas.microsoft.com/office/word/2010/wordprocessingInk" xmlns:wne="http://schemas.microsoft.com/office/word/2006/wordml" xmlns:wps="http://schemas.microsoft.com/office/word/2010/wordprocessingShape" mc:Ignorable="w14 w15 w16se w16cid w16 w16cex w16sdtdh w16du wp14">
+<w:hdr xmlns:wpc="http://schemas.microsoft.com/office/word/2010/wordprocessingCanvas" xmlns:cx="http://schemas.microsoft.com/office/drawing/2014/chartex" xmlns:cx1="http://schemas.microsoft.com/office/drawing/2015/9/8/chartex" xmlns:cx2="http://schemas.microsoft.com/office/drawing/2015/10/21/chartex" xmlns:cx3="http://schemas.microsoft.com/office/drawing/2016/5/9/chartex" xmlns:cx4="http://schemas.microsoft.com/office/drawing/2016/5/10/chartex" xmlns:cx5="http://schemas.microsoft.com/office/drawing/2016/5/11/chartex" xmlns:cx6="http://schemas.microsoft.com/office/drawing/2016/5/12/chartex" xmlns:cx7="http://schemas.microsoft.com/office/drawing/2016/5/13/chartex" xmlns:cx8="http://schemas.microsoft.com/office/drawing/2016/5/14/chartex" xmlns:mc="http://schemas.openxmlformats.org/markup-compatibility/2006" xmlns:aink="http://schemas.microsoft.com/office/drawing/2016/ink" xmlns:am3d="http://schemas.microsoft.com/office/drawing/2017/model3d" xmlns:o="urn:schemas-microsoft-com:office:office" xmlns:oel="http://schemas.microsoft.com/office/2019/extlst" xmlns:r="http://schemas.openxmlformats.org/officeDocument/2006/relationships" xmlns:m="http://schemas.openxmlformats.org/officeDocument/2006/math" xmlns:v="urn:schemas-microsoft-com:vml" xmlns:wp14="http://schemas.microsoft.com/office/word/2010/wordprocessingDrawing" xmlns:wp="http://schemas.openxmlformats.org/drawingml/2006/wordprocessingDrawing" xmlns:w10="urn:schemas-microsoft-com:office:word" xmlns:w="http://schemas.openxmlformats.org/wordprocessingml/2006/main" xmlns:w14="http://schemas.microsoft.com/office/word/2010/wordml" xmlns:w15="http://schemas.microsoft.com/office/word/2012/wordml" xmlns:w16cex="http://schemas.microsoft.com/office/word/2018/wordml/cex" xmlns:w16cid="http://schemas.microsoft.com/office/word/2016/wordml/cid" xmlns:w16="http://schemas.microsoft.com/office/word/2018/wordml" xmlns:w16du="http://schemas.microsoft.com/office/word/2023/wordml/word16du" xmlns:w16sdtdh="http://schemas.microsoft.com/office/word/2020/wordml/sdtdatahash" xmlns:w16sdtfl="http://schemas.microsoft.com/office/word/2024/wordml/sdtformatlock" xmlns:w16se="http://schemas.microsoft.com/office/word/2015/wordml/symex" xmlns:wpg="http://schemas.microsoft.com/office/word/2010/wordprocessingGroup" xmlns:wpi="http://schemas.microsoft.com/office/word/2010/wordprocessingInk" xmlns:wne="http://schemas.microsoft.com/office/word/2006/wordml" xmlns:wps="http://schemas.microsoft.com/office/word/2010/wordprocessingShape" mc:Ignorable="w14 w15 w16se w16cid w16 w16cex w16sdtdh w16sdtfl w16du wp14">
   <w:p>
     <w:pPr>
       <w:pStyle w:val="Header"/>
@@ -4071,7 +4206,7 @@
 </file>
 
 <file path=word/numbering.xml><?xml version="1.0" encoding="utf-8"?>
-<w:numbering xmlns:wpc="http://schemas.microsoft.com/office/word/2010/wordprocessingCanvas" xmlns:cx="http://schemas.microsoft.com/office/drawing/2014/chartex" xmlns:cx1="http://schemas.microsoft.com/office/drawing/2015/9/8/chartex" xmlns:cx2="http://schemas.microsoft.com/office/drawing/2015/10/21/chartex" xmlns:cx3="http://schemas.microsoft.com/office/drawing/2016/5/9/chartex" xmlns:cx4="http://schemas.microsoft.com/office/drawing/2016/5/10/chartex" xmlns:cx5="http://schemas.microsoft.com/office/drawing/2016/5/11/chartex" xmlns:cx6="http://schemas.microsoft.com/office/drawing/2016/5/12/chartex" xmlns:cx7="http://schemas.microsoft.com/office/drawing/2016/5/13/chartex" xmlns:cx8="http://schemas.microsoft.com/office/drawing/2016/5/14/chartex" xmlns:mc="http://schemas.openxmlformats.org/markup-compatibility/2006" xmlns:aink="http://schemas.microsoft.com/office/drawing/2016/ink" xmlns:am3d="http://schemas.microsoft.com/office/drawing/2017/model3d" xmlns:o="urn:schemas-microsoft-com:office:office" xmlns:oel="http://schemas.microsoft.com/office/2019/extlst" xmlns:r="http://schemas.openxmlformats.org/officeDocument/2006/relationships" xmlns:m="http://schemas.openxmlformats.org/officeDocument/2006/math" xmlns:v="urn:schemas-microsoft-com:vml" xmlns:wp14="http://schemas.microsoft.com/office/word/2010/wordprocessingDrawing" xmlns:wp="http://schemas.openxmlformats.org/drawingml/2006/wordprocessingDrawing" xmlns:w10="urn:schemas-microsoft-com:office:word" xmlns:w="http://schemas.openxmlformats.org/wordprocessingml/2006/main" xmlns:w14="http://schemas.microsoft.com/office/word/2010/wordml" xmlns:w15="http://schemas.microsoft.com/office/word/2012/wordml" xmlns:w16cex="http://schemas.microsoft.com/office/word/2018/wordml/cex" xmlns:w16cid="http://schemas.microsoft.com/office/word/2016/wordml/cid" xmlns:w16="http://schemas.microsoft.com/office/word/2018/wordml" xmlns:w16du="http://schemas.microsoft.com/office/word/2023/wordml/word16du" xmlns:w16sdtdh="http://schemas.microsoft.com/office/word/2020/wordml/sdtdatahash" xmlns:w16se="http://schemas.microsoft.com/office/word/2015/wordml/symex" xmlns:wpg="http://schemas.microsoft.com/office/word/2010/wordprocessingGroup" xmlns:wpi="http://schemas.microsoft.com/office/word/2010/wordprocessingInk" xmlns:wne="http://schemas.microsoft.com/office/word/2006/wordml" xmlns:wps="http://schemas.microsoft.com/office/word/2010/wordprocessingShape" mc:Ignorable="w14 w15 w16se w16cid w16 w16cex w16sdtdh w16du wp14">
+<w:numbering xmlns:wpc="http://schemas.microsoft.com/office/word/2010/wordprocessingCanvas" xmlns:cx="http://schemas.microsoft.com/office/drawing/2014/chartex" xmlns:cx1="http://schemas.microsoft.com/office/drawing/2015/9/8/chartex" xmlns:cx2="http://schemas.microsoft.com/office/drawing/2015/10/21/chartex" xmlns:cx3="http://schemas.microsoft.com/office/drawing/2016/5/9/chartex" xmlns:cx4="http://schemas.microsoft.com/office/drawing/2016/5/10/chartex" xmlns:cx5="http://schemas.microsoft.com/office/drawing/2016/5/11/chartex" xmlns:cx6="http://schemas.microsoft.com/office/drawing/2016/5/12/chartex" xmlns:cx7="http://schemas.microsoft.com/office/drawing/2016/5/13/chartex" xmlns:cx8="http://schemas.microsoft.com/office/drawing/2016/5/14/chartex" xmlns:mc="http://schemas.openxmlformats.org/markup-compatibility/2006" xmlns:aink="http://schemas.microsoft.com/office/drawing/2016/ink" xmlns:am3d="http://schemas.microsoft.com/office/drawing/2017/model3d" xmlns:o="urn:schemas-microsoft-com:office:office" xmlns:oel="http://schemas.microsoft.com/office/2019/extlst" xmlns:r="http://schemas.openxmlformats.org/officeDocument/2006/relationships" xmlns:m="http://schemas.openxmlformats.org/officeDocument/2006/math" xmlns:v="urn:schemas-microsoft-com:vml" xmlns:wp14="http://schemas.microsoft.com/office/word/2010/wordprocessingDrawing" xmlns:wp="http://schemas.openxmlformats.org/drawingml/2006/wordprocessingDrawing" xmlns:w10="urn:schemas-microsoft-com:office:word" xmlns:w="http://schemas.openxmlformats.org/wordprocessingml/2006/main" xmlns:w14="http://schemas.microsoft.com/office/word/2010/wordml" xmlns:w15="http://schemas.microsoft.com/office/word/2012/wordml" xmlns:w16cex="http://schemas.microsoft.com/office/word/2018/wordml/cex" xmlns:w16cid="http://schemas.microsoft.com/office/word/2016/wordml/cid" xmlns:w16="http://schemas.microsoft.com/office/word/2018/wordml" xmlns:w16du="http://schemas.microsoft.com/office/word/2023/wordml/word16du" xmlns:w16sdtdh="http://schemas.microsoft.com/office/word/2020/wordml/sdtdatahash" xmlns:w16sdtfl="http://schemas.microsoft.com/office/word/2024/wordml/sdtformatlock" xmlns:w16se="http://schemas.microsoft.com/office/word/2015/wordml/symex" xmlns:wpg="http://schemas.microsoft.com/office/word/2010/wordprocessingGroup" xmlns:wpi="http://schemas.microsoft.com/office/word/2010/wordprocessingInk" xmlns:wne="http://schemas.microsoft.com/office/word/2006/wordml" xmlns:wps="http://schemas.microsoft.com/office/word/2010/wordprocessingShape" mc:Ignorable="w14 w15 w16se w16cid w16 w16cex w16sdtdh w16sdtfl w16du wp14">
   <w:abstractNum w:abstractNumId="0" w15:restartNumberingAfterBreak="0">
     <w:nsid w:val="0F266713"/>
     <w:multiLevelType w:val="hybridMultilevel"/>
@@ -6747,7 +6882,7 @@
 </file>
 
 <file path=word/styles.xml><?xml version="1.0" encoding="utf-8"?>
-<w:styles xmlns:mc="http://schemas.openxmlformats.org/markup-compatibility/2006" xmlns:r="http://schemas.openxmlformats.org/officeDocument/2006/relationships" xmlns:w="http://schemas.openxmlformats.org/wordprocessingml/2006/main" xmlns:w14="http://schemas.microsoft.com/office/word/2010/wordml" xmlns:w15="http://schemas.microsoft.com/office/word/2012/wordml" xmlns:w16cex="http://schemas.microsoft.com/office/word/2018/wordml/cex" xmlns:w16cid="http://schemas.microsoft.com/office/word/2016/wordml/cid" xmlns:w16="http://schemas.microsoft.com/office/word/2018/wordml" xmlns:w16du="http://schemas.microsoft.com/office/word/2023/wordml/word16du" xmlns:w16sdtdh="http://schemas.microsoft.com/office/word/2020/wordml/sdtdatahash" xmlns:w16se="http://schemas.microsoft.com/office/word/2015/wordml/symex" mc:Ignorable="w14 w15 w16se w16cid w16 w16cex w16sdtdh w16du">
+<w:styles xmlns:mc="http://schemas.openxmlformats.org/markup-compatibility/2006" xmlns:r="http://schemas.openxmlformats.org/officeDocument/2006/relationships" xmlns:w="http://schemas.openxmlformats.org/wordprocessingml/2006/main" xmlns:w14="http://schemas.microsoft.com/office/word/2010/wordml" xmlns:w15="http://schemas.microsoft.com/office/word/2012/wordml" xmlns:w16cex="http://schemas.microsoft.com/office/word/2018/wordml/cex" xmlns:w16cid="http://schemas.microsoft.com/office/word/2016/wordml/cid" xmlns:w16="http://schemas.microsoft.com/office/word/2018/wordml" xmlns:w16du="http://schemas.microsoft.com/office/word/2023/wordml/word16du" xmlns:w16sdtdh="http://schemas.microsoft.com/office/word/2020/wordml/sdtdatahash" xmlns:w16sdtfl="http://schemas.microsoft.com/office/word/2024/wordml/sdtformatlock" xmlns:w16se="http://schemas.microsoft.com/office/word/2015/wordml/symex" mc:Ignorable="w14 w15 w16se w16cid w16 w16cex w16sdtdh w16sdtfl w16du">
   <w:docDefaults>
     <w:rPrDefault>
       <w:rPr>
@@ -8273,10 +8408,6 @@
 </file>
 
 <file path=customXml/item1.xml><?xml version="1.0" encoding="utf-8"?>
-<b:Sources xmlns:b="http://schemas.openxmlformats.org/officeDocument/2006/bibliography" xmlns="http://schemas.openxmlformats.org/officeDocument/2006/bibliography" SelectedStyle="\MLASeventhEditionOfficeOnline.xsl" StyleName="MLA" Version="7"/>
-</file>
-
-<file path=customXml/item2.xml><?xml version="1.0" encoding="utf-8"?>
 <?mso-contentType ?>
 <FormTemplates xmlns="http://schemas.microsoft.com/sharepoint/v3/contenttype/forms">
   <Display>DocumentLibraryForm</Display>
@@ -8285,13 +8416,11 @@
 </FormTemplates>
 </file>
 
-<file path=customXml/item3.xml><?xml version="1.0" encoding="utf-8"?>
-<p:properties xmlns:p="http://schemas.microsoft.com/office/2006/metadata/properties" xmlns:xsi="http://www.w3.org/2001/XMLSchema-instance" xmlns:pc="http://schemas.microsoft.com/office/infopath/2007/PartnerControls">
-  <documentManagement/>
-</p:properties>
+<file path=customXml/item2.xml><?xml version="1.0" encoding="utf-8"?>
+<b:Sources xmlns:b="http://schemas.openxmlformats.org/officeDocument/2006/bibliography" xmlns="http://schemas.openxmlformats.org/officeDocument/2006/bibliography" SelectedStyle="\MLASeventhEditionOfficeOnline.xsl" StyleName="MLA" Version="7"/>
 </file>
 
-<file path=customXml/item4.xml><?xml version="1.0" encoding="utf-8"?>
+<file path=customXml/item3.xml><?xml version="1.0" encoding="utf-8"?>
 <ct:contentTypeSchema xmlns:ct="http://schemas.microsoft.com/office/2006/metadata/contentType" xmlns:ma="http://schemas.microsoft.com/office/2006/metadata/properties/metaAttributes" ct:_="" ma:_="" ma:contentTypeName="Document" ma:contentTypeID="0x0101000F9FE2F4DF9FBF45903E06A66B913C8C" ma:contentTypeVersion="3" ma:contentTypeDescription="Create a new document." ma:contentTypeScope="" ma:versionID="92301cdcce8a2366612a0dd754678b00">
   <xsd:schema xmlns:xsd="http://www.w3.org/2001/XMLSchema" xmlns:xs="http://www.w3.org/2001/XMLSchema" xmlns:p="http://schemas.microsoft.com/office/2006/metadata/properties" xmlns:ns2="319a1614-32d4-4918-9652-31616e720b36" targetNamespace="http://schemas.microsoft.com/office/2006/metadata/properties" ma:root="true" ma:fieldsID="c9aca1a508da16873fa0253889f3d409" ns2:_="">
     <xsd:import namespace="319a1614-32d4-4918-9652-31616e720b36"/>
@@ -8429,7 +8558,21 @@
 </ct:contentTypeSchema>
 </file>
 
+<file path=customXml/item4.xml><?xml version="1.0" encoding="utf-8"?>
+<p:properties xmlns:p="http://schemas.microsoft.com/office/2006/metadata/properties" xmlns:xsi="http://www.w3.org/2001/XMLSchema-instance" xmlns:pc="http://schemas.microsoft.com/office/infopath/2007/PartnerControls">
+  <documentManagement/>
+</p:properties>
+</file>
+
 <file path=customXml/itemProps1.xml><?xml version="1.0" encoding="utf-8"?>
+<ds:datastoreItem xmlns:ds="http://schemas.openxmlformats.org/officeDocument/2006/customXml" ds:itemID="{1F071C51-9175-498E-9746-EEB7A4053F2D}">
+  <ds:schemaRefs>
+    <ds:schemaRef ds:uri="http://schemas.microsoft.com/sharepoint/v3/contenttype/forms"/>
+  </ds:schemaRefs>
+</ds:datastoreItem>
+</file>
+
+<file path=customXml/itemProps2.xml><?xml version="1.0" encoding="utf-8"?>
 <ds:datastoreItem xmlns:ds="http://schemas.openxmlformats.org/officeDocument/2006/customXml" ds:itemID="{83EC4D5D-003F-4393-97DA-4E8FE1E7FABD}">
   <ds:schemaRefs>
     <ds:schemaRef ds:uri="http://schemas.openxmlformats.org/officeDocument/2006/bibliography"/>
@@ -8437,24 +8580,7 @@
 </ds:datastoreItem>
 </file>
 
-<file path=customXml/itemProps2.xml><?xml version="1.0" encoding="utf-8"?>
-<ds:datastoreItem xmlns:ds="http://schemas.openxmlformats.org/officeDocument/2006/customXml" ds:itemID="{1F071C51-9175-498E-9746-EEB7A4053F2D}">
-  <ds:schemaRefs>
-    <ds:schemaRef ds:uri="http://schemas.microsoft.com/sharepoint/v3/contenttype/forms"/>
-  </ds:schemaRefs>
-</ds:datastoreItem>
-</file>
-
 <file path=customXml/itemProps3.xml><?xml version="1.0" encoding="utf-8"?>
-<ds:datastoreItem xmlns:ds="http://schemas.openxmlformats.org/officeDocument/2006/customXml" ds:itemID="{4584C143-F662-49D3-9D64-E26F73651D3B}">
-  <ds:schemaRefs>
-    <ds:schemaRef ds:uri="http://schemas.microsoft.com/office/2006/metadata/properties"/>
-    <ds:schemaRef ds:uri="http://schemas.microsoft.com/office/infopath/2007/PartnerControls"/>
-  </ds:schemaRefs>
-</ds:datastoreItem>
-</file>
-
-<file path=customXml/itemProps4.xml><?xml version="1.0" encoding="utf-8"?>
 <ds:datastoreItem xmlns:ds="http://schemas.openxmlformats.org/officeDocument/2006/customXml" ds:itemID="{BA7599AA-7141-4B12-8CE1-9AFC2BD0E07A}">
   <ds:schemaRefs>
     <ds:schemaRef ds:uri="http://schemas.microsoft.com/office/2006/metadata/contentType"/>
@@ -8470,4 +8596,13 @@
     <ds:schemaRef ds:uri="http://schemas.microsoft.com/internal/obd"/>
   </ds:schemaRefs>
 </ds:datastoreItem>
+</file>
+
+<file path=customXml/itemProps4.xml><?xml version="1.0" encoding="utf-8"?>
+<ds:datastoreItem xmlns:ds="http://schemas.openxmlformats.org/officeDocument/2006/customXml" ds:itemID="{4584C143-F662-49D3-9D64-E26F73651D3B}">
+  <ds:schemaRefs>
+    <ds:schemaRef ds:uri="http://schemas.microsoft.com/office/2006/metadata/properties"/>
+    <ds:schemaRef ds:uri="http://schemas.microsoft.com/office/infopath/2007/PartnerControls"/>
+  </ds:schemaRefs>
+</ds:datastoreItem>
 </file>
</xml_diff>